<commit_message>
ADD: msg erros, succes, info... to login(welcome), modify simple form with placeholders etc
</commit_message>
<xml_diff>
--- a/output_doc.docx
+++ b/output_doc.docx
@@ -73,7 +73,7 @@
       <w:tblPr>
         <w:tblStyle w:val="DefaultTable"/>
         <w:bidiVisual w:val="0"/>
-        <w:tblW w:w="9360.0" w:type="dxa"/>
+        <w:tblW w:w="14400.0" w:type="dxa"/>
         <w:tblInd w:w="0.0" w:type="dxa"/>
         <w:jc w:val="center"/>
         <w:tblBorders>
@@ -88,12 +88,12 @@
         <w:tblLook w:val="0600"/>
       </w:tblPr>
       <w:tblGrid>
-        <w:gridCol w:w="4680"/>
-        <w:gridCol w:w="4680"/>
+        <w:gridCol w:w="7200"/>
+        <w:gridCol w:w="7200"/>
         <w:tblGridChange w:id="0">
           <w:tblGrid>
-            <w:gridCol w:w="4680"/>
-            <w:gridCol w:w="4680"/>
+            <w:gridCol w:w="7200"/>
+            <w:gridCol w:w="7200"/>
           </w:tblGrid>
         </w:tblGridChange>
       </w:tblGrid>
@@ -360,8 +360,9 @@
       </w:r>
     </w:p>
     <w:sectPr>
-      <w:pgSz w:w="12240" w:h="15840" w:orient="portrait"/>
-      <w:pgMar w:top="1440" w:bottom="1440" w:left="1440" w:right="1440"/>
+      <w:footerReference r:id="rId2" w:type="default"/>
+      <w:pgSz w:w="15840" w:h="12240" w:orient="landscape"/>
+      <w:pgMar w:top="1440" w:bottom="1440" w:left="720" w:right="720"/>
     </w:sectPr>
   </w:body>
 </w:document>
@@ -374,6 +375,12 @@
       <w:contextualSpacing w:val="0"/>
       <w:jc w:val="center"/>
     </w:pPr>
+    <w:r>
+      <w:rPr>
+        <w:rStyle w:val="PageNumber"/>
+      </w:rPr>
+      <w:t xml:space="preserve"> </w:t>
+    </w:r>
     <w:r>
       <w:rPr/>
       <w:fldChar w:fldCharType="begin"/>
@@ -586,6 +593,20 @@
       <w:sz w:val="28"/>
     </w:rPr>
   </w:style>
+  <w:style w:styleId="AltFont" w:type="paragraph">
+    <w:name w:val="altFont"/>
+    <w:basedOn w:val="Normal"/>
+    <w:next w:val="Normal"/>
+    <w:pPr>
+      <w:keepNext w:val="0"/>
+      <w:keepLines w:val="0"/>
+      <w:widowControl w:val="1"/>
+      <w:contextualSpacing w:val="1"/>
+    </w:pPr>
+    <w:rPr>
+      <w:rFonts w:cs="Palatino" w:hAnsi="Palatino" w:eastAsia="Palatino" w:ascii="Palatino"/>
+    </w:rPr>
+  </w:style>
   <w:style w:styleId="DefaultTable" w:type="table">
     <w:basedOn w:val="TableNormal"/>
     <w:tblPr>

</xml_diff>